<commit_message>
finished adding, changing, removing Malls
</commit_message>
<xml_diff>
--- a/Дневник.docx
+++ b/Дневник.docx
@@ -950,12 +950,21 @@
         </w:rPr>
         <w:t xml:space="preserve"> </w:t>
       </w:r>
+      <w:proofErr w:type="spellStart"/>
       <w:r>
         <w:rPr>
           <w:sz w:val="24"/>
           <w:szCs w:val="24"/>
         </w:rPr>
-        <w:t>Глускер Александр Игоревич</w:t>
+        <w:t>Глускер</w:t>
+      </w:r>
+      <w:proofErr w:type="spellEnd"/>
+      <w:r>
+        <w:rPr>
+          <w:sz w:val="24"/>
+          <w:szCs w:val="24"/>
+        </w:rPr>
+        <w:t xml:space="preserve"> Александр Игоревич</w:t>
       </w:r>
     </w:p>
     <w:p>
@@ -1471,6 +1480,7 @@
               </w:rPr>
               <w:t xml:space="preserve">Создал </w:t>
             </w:r>
+            <w:proofErr w:type="spellStart"/>
             <w:r>
               <w:rPr>
                 <w:sz w:val="24"/>
@@ -1479,6 +1489,7 @@
               </w:rPr>
               <w:t>Git</w:t>
             </w:r>
+            <w:proofErr w:type="spellEnd"/>
             <w:r>
               <w:rPr>
                 <w:sz w:val="24"/>
@@ -1486,12 +1497,21 @@
               </w:rPr>
               <w:t xml:space="preserve"> </w:t>
             </w:r>
+            <w:proofErr w:type="spellStart"/>
             <w:r>
               <w:rPr>
                 <w:sz w:val="24"/>
                 <w:szCs w:val="24"/>
               </w:rPr>
-              <w:t xml:space="preserve">репозиторий, привязал к локальному, создал проект </w:t>
+              <w:t>репозиторий</w:t>
+            </w:r>
+            <w:proofErr w:type="spellEnd"/>
+            <w:r>
+              <w:rPr>
+                <w:sz w:val="24"/>
+                <w:szCs w:val="24"/>
+              </w:rPr>
+              <w:t xml:space="preserve">, привязал к локальному, создал проект </w:t>
             </w:r>
             <w:r>
               <w:rPr>
@@ -1527,14 +1547,7 @@
                 <w:sz w:val="24"/>
                 <w:szCs w:val="24"/>
               </w:rPr>
-              <w:t xml:space="preserve">, </w:t>
-            </w:r>
-            <w:r>
-              <w:rPr>
-                <w:sz w:val="24"/>
-                <w:szCs w:val="24"/>
-              </w:rPr>
-              <w:t>сделал процедуру переноса срока аренды</w:t>
+              <w:t>, сделал процедуру переноса срока аренды</w:t>
             </w:r>
           </w:p>
         </w:tc>
@@ -1759,6 +1772,7 @@
               </w:rPr>
               <w:t>.</w:t>
             </w:r>
+            <w:proofErr w:type="spellStart"/>
             <w:r>
               <w:rPr>
                 <w:sz w:val="24"/>
@@ -1767,6 +1781,7 @@
               </w:rPr>
               <w:t>gitignore</w:t>
             </w:r>
+            <w:proofErr w:type="spellEnd"/>
             <w:r>
               <w:rPr>
                 <w:sz w:val="24"/>
@@ -1801,7 +1816,23 @@
                 <w:sz w:val="24"/>
                 <w:szCs w:val="24"/>
               </w:rPr>
-              <w:t xml:space="preserve">, .vs, </w:t>
+              <w:t>, .</w:t>
+            </w:r>
+            <w:proofErr w:type="spellStart"/>
+            <w:r>
+              <w:rPr>
+                <w:sz w:val="24"/>
+                <w:szCs w:val="24"/>
+              </w:rPr>
+              <w:t>vs</w:t>
+            </w:r>
+            <w:proofErr w:type="spellEnd"/>
+            <w:r>
+              <w:rPr>
+                <w:sz w:val="24"/>
+                <w:szCs w:val="24"/>
+              </w:rPr>
+              <w:t xml:space="preserve">, </w:t>
             </w:r>
             <w:r>
               <w:rPr>
@@ -1828,13 +1859,23 @@
             <w:r>
               <w:t xml:space="preserve"> </w:t>
             </w:r>
+            <w:proofErr w:type="spellStart"/>
             <w:r>
               <w:rPr>
                 <w:sz w:val="24"/>
                 <w:szCs w:val="24"/>
               </w:rPr>
-              <w:t xml:space="preserve">packages, </w:t>
+              <w:t>packages</w:t>
             </w:r>
+            <w:proofErr w:type="spellEnd"/>
+            <w:r>
+              <w:rPr>
+                <w:sz w:val="24"/>
+                <w:szCs w:val="24"/>
+              </w:rPr>
+              <w:t xml:space="preserve">, </w:t>
+            </w:r>
+            <w:proofErr w:type="spellStart"/>
             <w:r>
               <w:rPr>
                 <w:sz w:val="24"/>
@@ -1843,6 +1884,7 @@
               </w:rPr>
               <w:t>obj</w:t>
             </w:r>
+            <w:proofErr w:type="spellEnd"/>
             <w:r>
               <w:rPr>
                 <w:sz w:val="24"/>
@@ -1872,6 +1914,7 @@
               </w:rPr>
               <w:t xml:space="preserve">произвёл </w:t>
             </w:r>
+            <w:proofErr w:type="spellStart"/>
             <w:r>
               <w:rPr>
                 <w:sz w:val="24"/>
@@ -1879,6 +1922,7 @@
               </w:rPr>
               <w:t>рефакторинг</w:t>
             </w:r>
+            <w:proofErr w:type="spellEnd"/>
             <w:r>
               <w:rPr>
                 <w:sz w:val="24"/>
@@ -1905,10 +1949,17 @@
                 <w:sz w:val="24"/>
                 <w:szCs w:val="24"/>
               </w:rPr>
-              <w:t>, сделал форму авторизации, капчу</w:t>
+              <w:t xml:space="preserve">, сделал форму авторизации, </w:t>
             </w:r>
-            <w:bookmarkStart w:id="0" w:name="_GoBack"/>
-            <w:bookmarkEnd w:id="0"/>
+            <w:proofErr w:type="spellStart"/>
+            <w:r>
+              <w:rPr>
+                <w:sz w:val="24"/>
+                <w:szCs w:val="24"/>
+              </w:rPr>
+              <w:t>капчу</w:t>
+            </w:r>
+            <w:proofErr w:type="spellEnd"/>
           </w:p>
         </w:tc>
         <w:tc>
@@ -2193,8 +2244,18 @@
               <w:rPr>
                 <w:sz w:val="24"/>
                 <w:szCs w:val="24"/>
-              </w:rPr>
-            </w:pPr>
+                <w:lang w:val="en-US"/>
+              </w:rPr>
+            </w:pPr>
+            <w:r>
+              <w:rPr>
+                <w:sz w:val="24"/>
+                <w:szCs w:val="24"/>
+              </w:rPr>
+              <w:t>Сделал интерфейс для ТЦ, удаление, добавление, изменение, рефакторинг</w:t>
+            </w:r>
+            <w:bookmarkStart w:id="0" w:name="_GoBack"/>
+            <w:bookmarkEnd w:id="0"/>
           </w:p>
         </w:tc>
         <w:tc>
@@ -6692,7 +6753,7 @@
 </file>
 
 <file path=customXml/itemProps1.xml><?xml version="1.0" encoding="utf-8"?>
-<ds:datastoreItem xmlns:ds="http://schemas.openxmlformats.org/officeDocument/2006/customXml" ds:itemID="{DA2A79D3-C23C-4827-9C57-084C9CD24EA0}">
+<ds:datastoreItem xmlns:ds="http://schemas.openxmlformats.org/officeDocument/2006/customXml" ds:itemID="{E8488E44-225D-4134-8EB7-13E772EB2327}">
   <ds:schemaRefs>
     <ds:schemaRef ds:uri="http://schemas.openxmlformats.org/officeDocument/2006/bibliography"/>
   </ds:schemaRefs>

</xml_diff>

<commit_message>
added resources for styles
</commit_message>
<xml_diff>
--- a/Дневник.docx
+++ b/Дневник.docx
@@ -2244,18 +2244,24 @@
               <w:rPr>
                 <w:sz w:val="24"/>
                 <w:szCs w:val="24"/>
-                <w:lang w:val="en-US"/>
-              </w:rPr>
-            </w:pPr>
-            <w:r>
-              <w:rPr>
-                <w:sz w:val="24"/>
-                <w:szCs w:val="24"/>
-              </w:rPr>
-              <w:t>Сделал интерфейс для ТЦ, удаление, добавление, изменение, рефакторинг</w:t>
-            </w:r>
-            <w:bookmarkStart w:id="0" w:name="_GoBack"/>
-            <w:bookmarkEnd w:id="0"/>
+              </w:rPr>
+            </w:pPr>
+            <w:r>
+              <w:rPr>
+                <w:sz w:val="24"/>
+                <w:szCs w:val="24"/>
+              </w:rPr>
+              <w:t xml:space="preserve">Сделал интерфейс для ТЦ, удаление, добавление, изменение, </w:t>
+            </w:r>
+            <w:proofErr w:type="spellStart"/>
+            <w:r>
+              <w:rPr>
+                <w:sz w:val="24"/>
+                <w:szCs w:val="24"/>
+              </w:rPr>
+              <w:t>рефакторинг</w:t>
+            </w:r>
+            <w:proofErr w:type="spellEnd"/>
           </w:p>
         </w:tc>
         <w:tc>
@@ -2385,6 +2391,56 @@
                 <w:szCs w:val="24"/>
               </w:rPr>
             </w:pPr>
+            <w:r>
+              <w:rPr>
+                <w:sz w:val="24"/>
+                <w:szCs w:val="24"/>
+              </w:rPr>
+              <w:t xml:space="preserve">Сделал ресурсы для стилей элементов интерфейса, завершил работу с ТЦ, </w:t>
+            </w:r>
+            <w:proofErr w:type="spellStart"/>
+            <w:r>
+              <w:rPr>
+                <w:sz w:val="24"/>
+                <w:szCs w:val="24"/>
+              </w:rPr>
+              <w:t>рефакторинг</w:t>
+            </w:r>
+            <w:proofErr w:type="spellEnd"/>
+            <w:r>
+              <w:rPr>
+                <w:sz w:val="24"/>
+                <w:szCs w:val="24"/>
+              </w:rPr>
+              <w:t xml:space="preserve">, общую </w:t>
+            </w:r>
+            <w:proofErr w:type="spellStart"/>
+            <w:r>
+              <w:rPr>
+                <w:sz w:val="24"/>
+                <w:szCs w:val="24"/>
+                <w:lang w:val="en-US"/>
+              </w:rPr>
+              <w:t>ViewModel</w:t>
+            </w:r>
+            <w:proofErr w:type="spellEnd"/>
+            <w:r>
+              <w:rPr>
+                <w:sz w:val="24"/>
+                <w:szCs w:val="24"/>
+                <w:lang w:val="en-US"/>
+              </w:rPr>
+              <w:t xml:space="preserve"> </w:t>
+            </w:r>
+            <w:r>
+              <w:rPr>
+                <w:sz w:val="24"/>
+                <w:szCs w:val="24"/>
+              </w:rPr>
+              <w:t>для ТЦ</w:t>
+            </w:r>
+            <w:bookmarkStart w:id="0" w:name="_GoBack"/>
+            <w:bookmarkEnd w:id="0"/>
           </w:p>
         </w:tc>
         <w:tc>
@@ -6753,7 +6809,7 @@
 </file>
 
 <file path=customXml/itemProps1.xml><?xml version="1.0" encoding="utf-8"?>
-<ds:datastoreItem xmlns:ds="http://schemas.openxmlformats.org/officeDocument/2006/customXml" ds:itemID="{E8488E44-225D-4134-8EB7-13E772EB2327}">
+<ds:datastoreItem xmlns:ds="http://schemas.openxmlformats.org/officeDocument/2006/customXml" ds:itemID="{4D36DC41-3063-4B71-8DB4-8650482FD06C}">
   <ds:schemaRefs>
     <ds:schemaRef ds:uri="http://schemas.openxmlformats.org/officeDocument/2006/bibliography"/>
   </ds:schemaRefs>

</xml_diff>

<commit_message>
addede add and delete pavlilions, refactoring
</commit_message>
<xml_diff>
--- a/Дневник.docx
+++ b/Дневник.docx
@@ -2376,6 +2376,20 @@
                 <w:szCs w:val="24"/>
               </w:rPr>
             </w:pPr>
+            <w:r>
+              <w:rPr>
+                <w:sz w:val="24"/>
+                <w:szCs w:val="24"/>
+              </w:rPr>
+              <w:t>21</w:t>
+            </w:r>
+            <w:r>
+              <w:rPr>
+                <w:sz w:val="24"/>
+                <w:szCs w:val="24"/>
+              </w:rPr>
+              <w:t>.06.2022</w:t>
+            </w:r>
           </w:p>
         </w:tc>
         <w:tc>
@@ -2439,8 +2453,6 @@
               </w:rPr>
               <w:t>для ТЦ</w:t>
             </w:r>
-            <w:bookmarkStart w:id="0" w:name="_GoBack"/>
-            <w:bookmarkEnd w:id="0"/>
           </w:p>
         </w:tc>
         <w:tc>
@@ -2555,6 +2567,13 @@
                 <w:szCs w:val="24"/>
               </w:rPr>
             </w:pPr>
+            <w:r>
+              <w:rPr>
+                <w:sz w:val="24"/>
+                <w:szCs w:val="24"/>
+              </w:rPr>
+              <w:t>20.06.2022</w:t>
+            </w:r>
           </w:p>
         </w:tc>
         <w:tc>
@@ -2570,6 +2589,75 @@
                 <w:szCs w:val="24"/>
               </w:rPr>
             </w:pPr>
+            <w:r>
+              <w:rPr>
+                <w:sz w:val="24"/>
+                <w:szCs w:val="24"/>
+              </w:rPr>
+              <w:t xml:space="preserve">ТЦ завершил, сделал триггеры, создал </w:t>
+            </w:r>
+            <w:proofErr w:type="spellStart"/>
+            <w:r>
+              <w:rPr>
+                <w:sz w:val="24"/>
+                <w:szCs w:val="24"/>
+                <w:lang w:val="en-US"/>
+              </w:rPr>
+              <w:t>ViewModel</w:t>
+            </w:r>
+            <w:proofErr w:type="spellEnd"/>
+            <w:r>
+              <w:rPr>
+                <w:sz w:val="24"/>
+                <w:szCs w:val="24"/>
+              </w:rPr>
+              <w:t xml:space="preserve"> </w:t>
+            </w:r>
+            <w:r>
+              <w:rPr>
+                <w:sz w:val="24"/>
+                <w:szCs w:val="24"/>
+              </w:rPr>
+              <w:t xml:space="preserve">и </w:t>
+            </w:r>
+            <w:r>
+              <w:rPr>
+                <w:sz w:val="24"/>
+                <w:szCs w:val="24"/>
+                <w:lang w:val="en-US"/>
+              </w:rPr>
+              <w:t>View</w:t>
+            </w:r>
+            <w:r>
+              <w:rPr>
+                <w:sz w:val="24"/>
+                <w:szCs w:val="24"/>
+              </w:rPr>
+              <w:t xml:space="preserve"> </w:t>
+            </w:r>
+            <w:r>
+              <w:rPr>
+                <w:sz w:val="24"/>
+                <w:szCs w:val="24"/>
+              </w:rPr>
+              <w:t xml:space="preserve">для павильонов, </w:t>
+            </w:r>
+            <w:r>
+              <w:rPr>
+                <w:sz w:val="24"/>
+                <w:szCs w:val="24"/>
+              </w:rPr>
+              <w:t>исправил процедуру</w:t>
+            </w:r>
+            <w:r>
+              <w:rPr>
+                <w:sz w:val="24"/>
+                <w:szCs w:val="24"/>
+              </w:rPr>
+              <w:t>,</w:t>
+            </w:r>
+            <w:bookmarkStart w:id="0" w:name="_GoBack"/>
+            <w:bookmarkEnd w:id="0"/>
           </w:p>
         </w:tc>
         <w:tc>
@@ -6809,7 +6897,7 @@
 </file>
 
 <file path=customXml/itemProps1.xml><?xml version="1.0" encoding="utf-8"?>
-<ds:datastoreItem xmlns:ds="http://schemas.openxmlformats.org/officeDocument/2006/customXml" ds:itemID="{4D36DC41-3063-4B71-8DB4-8650482FD06C}">
+<ds:datastoreItem xmlns:ds="http://schemas.openxmlformats.org/officeDocument/2006/customXml" ds:itemID="{622D5EA7-F9F3-472E-8F82-12A95171CB27}">
   <ds:schemaRefs>
     <ds:schemaRef ds:uri="http://schemas.openxmlformats.org/officeDocument/2006/bibliography"/>
   </ds:schemaRefs>

</xml_diff>

<commit_message>
added report and diary
</commit_message>
<xml_diff>
--- a/Дневник.docx
+++ b/Дневник.docx
@@ -406,7 +406,6 @@
       </w:r>
       <w:r>
         <w:rPr>
-          <w:color w:val="FF0000"/>
           <w:sz w:val="24"/>
           <w:szCs w:val="24"/>
         </w:rPr>
@@ -414,32 +413,16 @@
       </w:r>
       <w:r>
         <w:rPr>
-          <w:color w:val="FF0000"/>
-          <w:sz w:val="24"/>
-          <w:szCs w:val="24"/>
-        </w:rPr>
-        <w:t xml:space="preserve">Разработка программных модулей программного обеспечения </w:t>
+          <w:bCs/>
+        </w:rPr>
+        <w:t>Разработка и администрирование баз данных</w:t>
       </w:r>
-    </w:p>
-    <w:p>
-      <w:pPr>
-        <w:pBdr>
-          <w:bottom w:val="single" w:sz="12" w:space="1" w:color="auto"/>
-        </w:pBdr>
-        <w:spacing w:after="0" w:line="240" w:lineRule="auto"/>
-        <w:rPr>
-          <w:color w:val="FF0000"/>
-          <w:sz w:val="24"/>
-          <w:szCs w:val="24"/>
-        </w:rPr>
-      </w:pPr>
       <w:r>
         <w:rPr>
-          <w:color w:val="FF0000"/>
-          <w:sz w:val="24"/>
-          <w:szCs w:val="24"/>
-        </w:rPr>
-        <w:t>компьютерных систем»</w:t>
+          <w:sz w:val="24"/>
+          <w:szCs w:val="24"/>
+        </w:rPr>
+        <w:t>»</w:t>
       </w:r>
     </w:p>
     <w:p>
@@ -2103,6 +2086,13 @@
                 <w:szCs w:val="24"/>
               </w:rPr>
             </w:pPr>
+            <w:r>
+              <w:rPr>
+                <w:sz w:val="24"/>
+                <w:szCs w:val="24"/>
+              </w:rPr>
+              <w:t>Сделал интерфейс для ТЦ</w:t>
+            </w:r>
           </w:p>
         </w:tc>
         <w:tc>
@@ -2251,7 +2241,21 @@
                 <w:sz w:val="24"/>
                 <w:szCs w:val="24"/>
               </w:rPr>
-              <w:t xml:space="preserve">Сделал интерфейс для ТЦ, удаление, добавление, изменение, </w:t>
+              <w:t>Сделал интерфейс</w:t>
+            </w:r>
+            <w:r>
+              <w:rPr>
+                <w:sz w:val="24"/>
+                <w:szCs w:val="24"/>
+              </w:rPr>
+              <w:t xml:space="preserve"> ТЦ: </w:t>
+            </w:r>
+            <w:r>
+              <w:rPr>
+                <w:sz w:val="24"/>
+                <w:szCs w:val="24"/>
+              </w:rPr>
+              <w:t xml:space="preserve">удаление, добавление, изменение, </w:t>
             </w:r>
             <w:proofErr w:type="spellStart"/>
             <w:r>
@@ -2381,14 +2385,7 @@
                 <w:sz w:val="24"/>
                 <w:szCs w:val="24"/>
               </w:rPr>
-              <w:t>21</w:t>
-            </w:r>
-            <w:r>
-              <w:rPr>
-                <w:sz w:val="24"/>
-                <w:szCs w:val="24"/>
-              </w:rPr>
-              <w:t>.06.2022</w:t>
+              <w:t>21.06.2022</w:t>
             </w:r>
           </w:p>
         </w:tc>
@@ -2572,7 +2569,14 @@
                 <w:sz w:val="24"/>
                 <w:szCs w:val="24"/>
               </w:rPr>
-              <w:t>20.06.2022</w:t>
+              <w:t>22</w:t>
+            </w:r>
+            <w:r>
+              <w:rPr>
+                <w:sz w:val="24"/>
+                <w:szCs w:val="24"/>
+              </w:rPr>
+              <w:t>.06.2022</w:t>
             </w:r>
           </w:p>
         </w:tc>
@@ -2654,10 +2658,17 @@
                 <w:sz w:val="24"/>
                 <w:szCs w:val="24"/>
               </w:rPr>
-              <w:t>,</w:t>
-            </w:r>
-            <w:bookmarkStart w:id="0" w:name="_GoBack"/>
-            <w:bookmarkEnd w:id="0"/>
+              <w:t xml:space="preserve">, </w:t>
+            </w:r>
+            <w:proofErr w:type="spellStart"/>
+            <w:r>
+              <w:rPr>
+                <w:sz w:val="24"/>
+                <w:szCs w:val="24"/>
+              </w:rPr>
+              <w:t>рефакторинг</w:t>
+            </w:r>
+            <w:proofErr w:type="spellEnd"/>
           </w:p>
         </w:tc>
         <w:tc>
@@ -2767,11 +2778,21 @@
           <w:p>
             <w:pPr>
               <w:spacing w:after="0" w:line="240" w:lineRule="auto"/>
-              <w:rPr>
-                <w:sz w:val="24"/>
-                <w:szCs w:val="24"/>
-              </w:rPr>
-            </w:pPr>
+            </w:pPr>
+            <w:r>
+              <w:rPr>
+                <w:sz w:val="24"/>
+                <w:szCs w:val="24"/>
+              </w:rPr>
+              <w:t>23</w:t>
+            </w:r>
+            <w:r>
+              <w:rPr>
+                <w:sz w:val="24"/>
+                <w:szCs w:val="24"/>
+              </w:rPr>
+              <w:t>.06.2022</w:t>
+            </w:r>
           </w:p>
         </w:tc>
         <w:tc>
@@ -2785,8 +2806,11 @@
               <w:rPr>
                 <w:sz w:val="24"/>
                 <w:szCs w:val="24"/>
-              </w:rPr>
-            </w:pPr>
+                <w:lang w:val="en-US"/>
+              </w:rPr>
+            </w:pPr>
+            <w:bookmarkStart w:id="0" w:name="_GoBack"/>
+            <w:bookmarkEnd w:id="0"/>
           </w:p>
         </w:tc>
         <w:tc>
@@ -2901,6 +2925,20 @@
                 <w:szCs w:val="24"/>
               </w:rPr>
             </w:pPr>
+            <w:r>
+              <w:rPr>
+                <w:sz w:val="24"/>
+                <w:szCs w:val="24"/>
+              </w:rPr>
+              <w:t>24</w:t>
+            </w:r>
+            <w:r>
+              <w:rPr>
+                <w:sz w:val="24"/>
+                <w:szCs w:val="24"/>
+              </w:rPr>
+              <w:t>.06.2022</w:t>
+            </w:r>
           </w:p>
         </w:tc>
         <w:tc>
@@ -3030,6 +3068,20 @@
                 <w:szCs w:val="24"/>
               </w:rPr>
             </w:pPr>
+            <w:r>
+              <w:rPr>
+                <w:sz w:val="24"/>
+                <w:szCs w:val="24"/>
+              </w:rPr>
+              <w:t>25</w:t>
+            </w:r>
+            <w:r>
+              <w:rPr>
+                <w:sz w:val="24"/>
+                <w:szCs w:val="24"/>
+              </w:rPr>
+              <w:t>.06.2022</w:t>
+            </w:r>
           </w:p>
         </w:tc>
         <w:tc>
@@ -3159,6 +3211,20 @@
                 <w:szCs w:val="24"/>
               </w:rPr>
             </w:pPr>
+            <w:r>
+              <w:rPr>
+                <w:sz w:val="24"/>
+                <w:szCs w:val="24"/>
+              </w:rPr>
+              <w:t>26</w:t>
+            </w:r>
+            <w:r>
+              <w:rPr>
+                <w:sz w:val="24"/>
+                <w:szCs w:val="24"/>
+              </w:rPr>
+              <w:t>.06.2022</w:t>
+            </w:r>
           </w:p>
         </w:tc>
         <w:tc>
@@ -3288,6 +3354,20 @@
                 <w:szCs w:val="24"/>
               </w:rPr>
             </w:pPr>
+            <w:r>
+              <w:rPr>
+                <w:sz w:val="24"/>
+                <w:szCs w:val="24"/>
+              </w:rPr>
+              <w:t>27</w:t>
+            </w:r>
+            <w:r>
+              <w:rPr>
+                <w:sz w:val="24"/>
+                <w:szCs w:val="24"/>
+              </w:rPr>
+              <w:t>.06.2022</w:t>
+            </w:r>
           </w:p>
         </w:tc>
         <w:tc>
@@ -3303,6 +3383,20 @@
                 <w:szCs w:val="24"/>
               </w:rPr>
             </w:pPr>
+            <w:r>
+              <w:rPr>
+                <w:sz w:val="24"/>
+                <w:szCs w:val="24"/>
+              </w:rPr>
+              <w:t>Подготовка отчета</w:t>
+            </w:r>
+            <w:r>
+              <w:rPr>
+                <w:sz w:val="24"/>
+                <w:szCs w:val="24"/>
+              </w:rPr>
+              <w:t xml:space="preserve"> и дневника практики</w:t>
+            </w:r>
           </w:p>
         </w:tc>
         <w:tc>
@@ -6523,7 +6617,6 @@
   <w:style w:type="character" w:default="1" w:styleId="a0">
     <w:name w:val="Default Paragraph Font"/>
     <w:uiPriority w:val="1"/>
-    <w:semiHidden/>
     <w:unhideWhenUsed/>
   </w:style>
   <w:style w:type="table" w:default="1" w:styleId="a1">
@@ -6897,7 +6990,7 @@
 </file>
 
 <file path=customXml/itemProps1.xml><?xml version="1.0" encoding="utf-8"?>
-<ds:datastoreItem xmlns:ds="http://schemas.openxmlformats.org/officeDocument/2006/customXml" ds:itemID="{622D5EA7-F9F3-472E-8F82-12A95171CB27}">
+<ds:datastoreItem xmlns:ds="http://schemas.openxmlformats.org/officeDocument/2006/customXml" ds:itemID="{350E0E4B-3B40-4419-BF64-CAEE4324F172}">
   <ds:schemaRefs>
     <ds:schemaRef ds:uri="http://schemas.openxmlformats.org/officeDocument/2006/bibliography"/>
   </ds:schemaRefs>

</xml_diff>